<commit_message>
start of reformmating revisions
</commit_message>
<xml_diff>
--- a/format_changes_PCOMPBIOL-D-15-00045R4.docx
+++ b/format_changes_PCOMPBIOL-D-15-00045R4.docx
@@ -1,6 +1,6 @@
 
 <file path=word/document.xml><?xml version="1.0" encoding="utf-8"?>
-<w:document xmlns:wpc="http://schemas.microsoft.com/office/word/2010/wordprocessingCanvas" xmlns:mc="http://schemas.openxmlformats.org/markup-compatibility/2006" xmlns:o="urn:schemas-microsoft-com:office:office" xmlns:r="http://schemas.openxmlformats.org/officeDocument/2006/relationships" xmlns:m="http://schemas.openxmlformats.org/officeDocument/2006/math" xmlns:v="urn:schemas-microsoft-com:vml" xmlns:wp14="http://schemas.microsoft.com/office/word/2010/wordprocessingDrawing" xmlns:wp="http://schemas.openxmlformats.org/drawingml/2006/wordprocessingDrawing" xmlns:w10="urn:schemas-microsoft-com:office:word" xmlns:w="http://schemas.openxmlformats.org/wordprocessingml/2006/main" xmlns:w14="http://schemas.microsoft.com/office/word/2010/wordml" xmlns:w15="http://schemas.microsoft.com/office/word/2012/wordml" xmlns:wpg="http://schemas.microsoft.com/office/word/2010/wordprocessingGroup" xmlns:wpi="http://schemas.microsoft.com/office/word/2010/wordprocessingInk" xmlns:wne="http://schemas.microsoft.com/office/word/2006/wordml" xmlns:wps="http://schemas.microsoft.com/office/word/2010/wordprocessingShape" mc:Ignorable="w14 w15 wp14">
+<w:document xmlns:wpc="http://schemas.microsoft.com/office/word/2010/wordprocessingCanvas" xmlns:mo="http://schemas.microsoft.com/office/mac/office/2008/main" xmlns:mc="http://schemas.openxmlformats.org/markup-compatibility/2006" xmlns:mv="urn:schemas-microsoft-com:mac:vml" xmlns:o="urn:schemas-microsoft-com:office:office" xmlns:r="http://schemas.openxmlformats.org/officeDocument/2006/relationships" xmlns:m="http://schemas.openxmlformats.org/officeDocument/2006/math" xmlns:v="urn:schemas-microsoft-com:vml" xmlns:wp14="http://schemas.microsoft.com/office/word/2010/wordprocessingDrawing" xmlns:wp="http://schemas.openxmlformats.org/drawingml/2006/wordprocessingDrawing" xmlns:w10="urn:schemas-microsoft-com:office:word" xmlns:w="http://schemas.openxmlformats.org/wordprocessingml/2006/main" xmlns:w14="http://schemas.microsoft.com/office/word/2010/wordml" xmlns:w15="http://schemas.microsoft.com/office/word/2012/wordml" xmlns:wpg="http://schemas.microsoft.com/office/word/2010/wordprocessingGroup" xmlns:wpi="http://schemas.microsoft.com/office/word/2010/wordprocessingInk" xmlns:wne="http://schemas.microsoft.com/office/word/2006/wordml" xmlns:wps="http://schemas.microsoft.com/office/word/2010/wordprocessingShape" mc:Ignorable="w14 w15 wp14">
   <w:body>
     <w:p>
       <w:pPr>
@@ -162,6 +162,21 @@
         </w:rPr>
         <w:t xml:space="preserve"> will be typeset as follows:</w:t>
       </w:r>
+      <w:r>
+        <w:rPr>
+          <w:sz w:val="24"/>
+          <w:szCs w:val="24"/>
+        </w:rPr>
+        <w:t xml:space="preserve"> </w:t>
+      </w:r>
+      <w:r>
+        <w:rPr>
+          <w:sz w:val="24"/>
+          <w:szCs w:val="24"/>
+          <w:highlight w:val="yellow"/>
+        </w:rPr>
+        <w:t>CHECKED AND OK</w:t>
+      </w:r>
     </w:p>
     <w:p>
       <w:pPr>
@@ -722,36 +737,36 @@
         </w:rPr>
         <w:t xml:space="preserve"> of Health.  The funders had no role in study design, data collection and analysis, decision to publish, or preparation of the manuscript.</w:t>
       </w:r>
-    </w:p>
-    <w:p>
-      <w:pPr>
-        <w:rPr>
-          <w:sz w:val="24"/>
-          <w:szCs w:val="24"/>
-        </w:rPr>
-      </w:pPr>
-      <w:r>
-        <w:rPr>
-          <w:sz w:val="24"/>
-          <w:szCs w:val="24"/>
-        </w:rPr>
-        <w:t xml:space="preserve">**Please note that we have added the standard role of </w:t>
-      </w:r>
-      <w:proofErr w:type="gramStart"/>
-      <w:r>
-        <w:rPr>
-          <w:sz w:val="24"/>
-          <w:szCs w:val="24"/>
-        </w:rPr>
-        <w:t>funders</w:t>
-      </w:r>
-      <w:proofErr w:type="gramEnd"/>
-      <w:r>
-        <w:rPr>
-          <w:sz w:val="24"/>
-          <w:szCs w:val="24"/>
-        </w:rPr>
-        <w:t xml:space="preserve"> statement (“</w:t>
+      <w:r>
+        <w:rPr>
+          <w:sz w:val="24"/>
+          <w:szCs w:val="24"/>
+          <w:highlight w:val="yellow"/>
+        </w:rPr>
+        <w:t xml:space="preserve"> </w:t>
+      </w:r>
+      <w:r>
+        <w:rPr>
+          <w:sz w:val="24"/>
+          <w:szCs w:val="24"/>
+          <w:highlight w:val="yellow"/>
+        </w:rPr>
+        <w:t>CHECKED AND OK</w:t>
+      </w:r>
+    </w:p>
+    <w:p>
+      <w:pPr>
+        <w:rPr>
+          <w:sz w:val="24"/>
+          <w:szCs w:val="24"/>
+        </w:rPr>
+      </w:pPr>
+      <w:r>
+        <w:rPr>
+          <w:sz w:val="24"/>
+          <w:szCs w:val="24"/>
+        </w:rPr>
+        <w:t>**Please note that we have added the standard role of funders statement (“</w:t>
       </w:r>
       <w:r>
         <w:rPr>
@@ -821,6 +836,21 @@
           <w:szCs w:val="24"/>
         </w:rPr>
         <w:t>The authors have declared that no competing interests exist.</w:t>
+      </w:r>
+      <w:r>
+        <w:rPr>
+          <w:sz w:val="24"/>
+          <w:szCs w:val="24"/>
+        </w:rPr>
+        <w:t xml:space="preserve"> </w:t>
+      </w:r>
+      <w:r>
+        <w:rPr>
+          <w:sz w:val="24"/>
+          <w:szCs w:val="24"/>
+          <w:highlight w:val="yellow"/>
+        </w:rPr>
+        <w:t>CHECKED AND OK</w:t>
       </w:r>
     </w:p>
     <w:p>
@@ -911,17 +941,140 @@
     </w:p>
     <w:p>
       <w:pPr>
-        <w:rPr>
-          <w:sz w:val="24"/>
-          <w:szCs w:val="24"/>
-        </w:rPr>
-      </w:pPr>
-      <w:r>
-        <w:rPr>
-          <w:sz w:val="24"/>
-          <w:szCs w:val="24"/>
-        </w:rPr>
-        <w:t xml:space="preserve">**At this time please upload your data to GitHub (if you have not already) and revise your data availability statement to include the URL for your data on GitHub. Please send your revised statement to us by replying to this email. </w:t>
+        <w:pStyle w:val="ListParagraph"/>
+        <w:numPr>
+          <w:ilvl w:val="1"/>
+          <w:numId w:val="1"/>
+        </w:numPr>
+        <w:rPr>
+          <w:sz w:val="24"/>
+          <w:szCs w:val="24"/>
+        </w:rPr>
+      </w:pPr>
+      <w:r>
+        <w:rPr>
+          <w:sz w:val="24"/>
+          <w:szCs w:val="24"/>
+        </w:rPr>
+        <w:t xml:space="preserve">All relevant data are within the paper and </w:t>
+      </w:r>
+      <w:r>
+        <w:rPr>
+          <w:sz w:val="24"/>
+          <w:szCs w:val="24"/>
+        </w:rPr>
+        <w:t>its Supporting Information file S1_Text.tex</w:t>
+      </w:r>
+      <w:r>
+        <w:rPr>
+          <w:sz w:val="24"/>
+          <w:szCs w:val="24"/>
+        </w:rPr>
+        <w:t xml:space="preserve">. The code and files for recreating the model either are </w:t>
+      </w:r>
+      <w:r>
+        <w:rPr>
+          <w:sz w:val="24"/>
+          <w:szCs w:val="24"/>
+        </w:rPr>
+        <w:t>uploaded to GitHub (</w:t>
+      </w:r>
+      <w:r>
+        <w:rPr>
+          <w:sz w:val="24"/>
+          <w:szCs w:val="24"/>
+        </w:rPr>
+        <w:t>https://github.com/varnerlab/Reduced_EMT_Model</w:t>
+      </w:r>
+      <w:r>
+        <w:rPr>
+          <w:sz w:val="24"/>
+          <w:szCs w:val="24"/>
+        </w:rPr>
+        <w:t>)</w:t>
+      </w:r>
+      <w:r>
+        <w:rPr>
+          <w:sz w:val="24"/>
+          <w:szCs w:val="24"/>
+        </w:rPr>
+        <w:t xml:space="preserve">. If more information is required, authors may be contacted at jtb47@cornell.edu or </w:t>
+      </w:r>
+      <w:hyperlink r:id="rId6" w:history="1">
+        <w:r>
+          <w:rPr>
+            <w:rStyle w:val="Hyperlink"/>
+            <w:sz w:val="24"/>
+            <w:szCs w:val="24"/>
+          </w:rPr>
+          <w:t>jdv27@cornell.edu</w:t>
+        </w:r>
+      </w:hyperlink>
+      <w:r>
+        <w:rPr>
+          <w:sz w:val="24"/>
+          <w:szCs w:val="24"/>
+        </w:rPr>
+        <w:t>.</w:t>
+      </w:r>
+      <w:r>
+        <w:rPr>
+          <w:sz w:val="24"/>
+          <w:szCs w:val="24"/>
+        </w:rPr>
+        <w:t xml:space="preserve"> </w:t>
+      </w:r>
+      <w:r>
+        <w:rPr>
+          <w:sz w:val="24"/>
+          <w:szCs w:val="24"/>
+          <w:highlight w:val="yellow"/>
+        </w:rPr>
+        <w:t>Checking with Jeff</w:t>
+      </w:r>
+    </w:p>
+    <w:p>
+      <w:pPr>
+        <w:pStyle w:val="ListParagraph"/>
+        <w:numPr>
+          <w:ilvl w:val="1"/>
+          <w:numId w:val="1"/>
+        </w:numPr>
+        <w:rPr>
+          <w:sz w:val="24"/>
+          <w:szCs w:val="24"/>
+        </w:rPr>
+      </w:pPr>
+    </w:p>
+    <w:p>
+      <w:pPr>
+        <w:rPr>
+          <w:sz w:val="24"/>
+          <w:szCs w:val="24"/>
+        </w:rPr>
+      </w:pPr>
+      <w:r>
+        <w:rPr>
+          <w:sz w:val="24"/>
+          <w:szCs w:val="24"/>
+        </w:rPr>
+        <w:t>**</w:t>
+      </w:r>
+      <w:proofErr w:type="gramStart"/>
+      <w:r>
+        <w:rPr>
+          <w:sz w:val="24"/>
+          <w:szCs w:val="24"/>
+        </w:rPr>
+        <w:t>At this time</w:t>
+      </w:r>
+      <w:proofErr w:type="gramEnd"/>
+      <w:r>
+        <w:rPr>
+          <w:sz w:val="24"/>
+          <w:szCs w:val="24"/>
+        </w:rPr>
+        <w:t xml:space="preserve"> please upload your data to GitHub (if you have not already) and revise your data availability statement to include the URL for your data on GitHub. Please send your revised statement to us by replying to this email. </w:t>
       </w:r>
     </w:p>
     <w:p>
@@ -971,7 +1124,7 @@
           <w:szCs w:val="24"/>
         </w:rPr>
       </w:pPr>
-      <w:hyperlink r:id="rId6" w:history="1">
+      <w:hyperlink r:id="rId7" w:history="1">
         <w:r>
           <w:rPr>
             <w:rStyle w:val="Hyperlink"/>
@@ -988,6 +1141,14 @@
         </w:rPr>
         <w:t xml:space="preserve"> </w:t>
       </w:r>
+      <w:r>
+        <w:rPr>
+          <w:sz w:val="24"/>
+          <w:szCs w:val="24"/>
+          <w:highlight w:val="yellow"/>
+        </w:rPr>
+        <w:t>CHECKED AND OK</w:t>
+      </w:r>
     </w:p>
     <w:p>
       <w:pPr>
@@ -1023,6 +1184,22 @@
         </w:rPr>
         <w:t xml:space="preserve"> list on the title page of your manuscript. These details will be used to index the authorship of your manuscript and therefore should be checked carefully for any errors.</w:t>
       </w:r>
+      <w:r>
+        <w:rPr>
+          <w:sz w:val="24"/>
+          <w:szCs w:val="24"/>
+          <w:highlight w:val="yellow"/>
+        </w:rPr>
+        <w:t xml:space="preserve"> </w:t>
+      </w:r>
+      <w:r>
+        <w:rPr>
+          <w:sz w:val="24"/>
+          <w:szCs w:val="24"/>
+          <w:highlight w:val="yellow"/>
+        </w:rPr>
+        <w:t>CHECKED AND OK</w:t>
+      </w:r>
     </w:p>
     <w:p>
       <w:pPr>
@@ -1085,7 +1262,24 @@
           <w:sz w:val="24"/>
           <w:szCs w:val="24"/>
         </w:rPr>
+        <w:lastRenderedPageBreak/>
         <w:t>Population heterogeneity in the epithelial to mesenchymal transition is controlled by NFAT and phosphorylated Sp1</w:t>
+      </w:r>
+      <w:r>
+        <w:rPr>
+          <w:sz w:val="24"/>
+          <w:szCs w:val="24"/>
+          <w:highlight w:val="yellow"/>
+        </w:rPr>
+        <w:t xml:space="preserve"> </w:t>
+      </w:r>
+      <w:r>
+        <w:rPr>
+          <w:sz w:val="24"/>
+          <w:szCs w:val="24"/>
+          <w:highlight w:val="yellow"/>
+        </w:rPr>
+        <w:t>CHECKED AND OK</w:t>
       </w:r>
     </w:p>
     <w:p>
@@ -1127,7 +1321,7 @@
       <w:pPr>
         <w:pStyle w:val="ListParagraph"/>
         <w:numPr>
-          <w:ilvl w:val="1"/>
+          <w:ilvl w:val="0"/>
           <w:numId w:val="1"/>
         </w:numPr>
         <w:rPr>
@@ -1142,6 +1336,30 @@
         </w:rPr>
         <w:t>Heterogeneity in EMT Phenotype</w:t>
       </w:r>
+      <w:r>
+        <w:rPr>
+          <w:sz w:val="24"/>
+          <w:szCs w:val="24"/>
+          <w:highlight w:val="yellow"/>
+        </w:rPr>
+        <w:t xml:space="preserve"> </w:t>
+      </w:r>
+      <w:r>
+        <w:rPr>
+          <w:sz w:val="24"/>
+          <w:szCs w:val="24"/>
+          <w:highlight w:val="yellow"/>
+        </w:rPr>
+        <w:t>CHECKED AND OK</w:t>
+      </w:r>
+    </w:p>
+    <w:p>
+      <w:pPr>
+        <w:rPr>
+          <w:sz w:val="24"/>
+          <w:szCs w:val="24"/>
+        </w:rPr>
+      </w:pPr>
     </w:p>
     <w:p>
       <w:pPr>
@@ -1237,7 +1455,15 @@
           <w:sz w:val="24"/>
           <w:szCs w:val="24"/>
         </w:rPr>
-        <w:t xml:space="preserve"> Please include your reference information within your .</w:t>
+        <w:t xml:space="preserve"> Please include your reference information within </w:t>
+      </w:r>
+      <w:proofErr w:type="gramStart"/>
+      <w:r>
+        <w:rPr>
+          <w:sz w:val="24"/>
+          <w:szCs w:val="24"/>
+        </w:rPr>
+        <w:t>your .</w:t>
       </w:r>
       <w:proofErr w:type="spellStart"/>
       <w:r>
@@ -1248,6 +1474,7 @@
         <w:t>tex</w:t>
       </w:r>
       <w:proofErr w:type="spellEnd"/>
+      <w:proofErr w:type="gramEnd"/>
       <w:r>
         <w:rPr>
           <w:sz w:val="24"/>
@@ -1255,6 +1482,21 @@
         </w:rPr>
         <w:t xml:space="preserve"> file rather than referencing a separate .bib file.</w:t>
       </w:r>
+      <w:r>
+        <w:rPr>
+          <w:sz w:val="24"/>
+          <w:szCs w:val="24"/>
+        </w:rPr>
+        <w:t xml:space="preserve"> </w:t>
+      </w:r>
+      <w:r>
+        <w:rPr>
+          <w:sz w:val="24"/>
+          <w:szCs w:val="24"/>
+          <w:highlight w:val="yellow"/>
+        </w:rPr>
+        <w:t>JEFF</w:t>
+      </w:r>
     </w:p>
     <w:p>
       <w:pPr>
@@ -1284,6 +1526,22 @@
         </w:rPr>
         <w:t xml:space="preserve"> Please remove the figures from your manuscript file. Only the legends should appear in the manuscript.</w:t>
       </w:r>
+      <w:r>
+        <w:rPr>
+          <w:sz w:val="24"/>
+          <w:szCs w:val="24"/>
+          <w:highlight w:val="yellow"/>
+        </w:rPr>
+        <w:t xml:space="preserve"> </w:t>
+      </w:r>
+      <w:r>
+        <w:rPr>
+          <w:sz w:val="24"/>
+          <w:szCs w:val="24"/>
+          <w:highlight w:val="yellow"/>
+        </w:rPr>
+        <w:t>JEFF</w:t>
+      </w:r>
     </w:p>
     <w:p>
       <w:pPr>
@@ -1305,7 +1563,7 @@
         </w:rPr>
         <w:t xml:space="preserve">. Please use the plos2015 bibliography style. The plos2015.bst file can be found with our template files at </w:t>
       </w:r>
-      <w:hyperlink r:id="rId7" w:history="1">
+      <w:hyperlink r:id="rId8" w:history="1">
         <w:r>
           <w:rPr>
             <w:rStyle w:val="Hyperlink"/>
@@ -1320,6 +1578,19 @@
         </w:rPr>
         <w:t xml:space="preserve"> </w:t>
       </w:r>
+      <w:r>
+        <w:rPr>
+          <w:rFonts w:ascii="Arial" w:hAnsi="Arial" w:cs="Arial"/>
+          <w:highlight w:val="yellow"/>
+        </w:rPr>
+        <w:t>CHANGE COMPLETED</w:t>
+      </w:r>
+      <w:r>
+        <w:rPr>
+          <w:rFonts w:ascii="Arial" w:hAnsi="Arial" w:cs="Arial"/>
+        </w:rPr>
+        <w:t xml:space="preserve"> </w:t>
+      </w:r>
     </w:p>
     <w:p>
       <w:pPr>
@@ -1347,7 +1618,15 @@
           <w:sz w:val="24"/>
           <w:szCs w:val="24"/>
         </w:rPr>
-        <w:t xml:space="preserve"> Please include your supporting information legends directly in your .</w:t>
+        <w:t xml:space="preserve"> Please include your supporting information legends directly in </w:t>
+      </w:r>
+      <w:proofErr w:type="gramStart"/>
+      <w:r>
+        <w:rPr>
+          <w:sz w:val="24"/>
+          <w:szCs w:val="24"/>
+        </w:rPr>
+        <w:t>your .</w:t>
       </w:r>
       <w:proofErr w:type="spellStart"/>
       <w:r>
@@ -1358,6 +1637,7 @@
         <w:t>tex</w:t>
       </w:r>
       <w:proofErr w:type="spellEnd"/>
+      <w:proofErr w:type="gramEnd"/>
       <w:r>
         <w:rPr>
           <w:sz w:val="24"/>
@@ -1381,6 +1661,22 @@
         </w:rPr>
         <w:t>”</w:t>
       </w:r>
+      <w:r>
+        <w:rPr>
+          <w:sz w:val="24"/>
+          <w:szCs w:val="24"/>
+          <w:highlight w:val="yellow"/>
+        </w:rPr>
+        <w:t xml:space="preserve"> </w:t>
+      </w:r>
+      <w:r>
+        <w:rPr>
+          <w:sz w:val="24"/>
+          <w:szCs w:val="24"/>
+          <w:highlight w:val="yellow"/>
+        </w:rPr>
+        <w:t>JEFF</w:t>
+      </w:r>
     </w:p>
     <w:p>
       <w:pPr>
@@ -1396,6 +1692,52 @@
         </w:rPr>
         <w:t>5. Please only include the legends for your supporting material in the manuscript. The “Supplemental Materials and Methods” should be uploaded as a separate file labeled as “S1 Text” and cited as such in the manuscript.</w:t>
       </w:r>
+      <w:r>
+        <w:rPr>
+          <w:sz w:val="24"/>
+          <w:szCs w:val="24"/>
+        </w:rPr>
+        <w:t xml:space="preserve"> </w:t>
+      </w:r>
+      <w:r>
+        <w:rPr>
+          <w:sz w:val="24"/>
+          <w:szCs w:val="24"/>
+          <w:highlight w:val="yellow"/>
+        </w:rPr>
+        <w:t>JEFF?</w:t>
+      </w:r>
+      <w:r>
+        <w:rPr>
+          <w:sz w:val="24"/>
+          <w:szCs w:val="24"/>
+        </w:rPr>
+        <w:t xml:space="preserve"> </w:t>
+      </w:r>
+      <w:r>
+        <w:rPr>
+          <w:sz w:val="24"/>
+          <w:szCs w:val="24"/>
+          <w:highlight w:val="yellow"/>
+        </w:rPr>
+        <w:t>I updated the file name, but not sure if anything else needs to be done beyond 1 an</w:t>
+      </w:r>
+      <w:r>
+        <w:rPr>
+          <w:sz w:val="24"/>
+          <w:szCs w:val="24"/>
+          <w:highlight w:val="yellow"/>
+        </w:rPr>
+        <w:t>d</w:t>
+      </w:r>
+      <w:r>
+        <w:rPr>
+          <w:sz w:val="24"/>
+          <w:szCs w:val="24"/>
+          <w:highlight w:val="yellow"/>
+        </w:rPr>
+        <w:t xml:space="preserve"> 2</w:t>
+      </w:r>
     </w:p>
     <w:p>
       <w:pPr>
@@ -1411,6 +1753,55 @@
         </w:rPr>
         <w:t>6. Please remove any references cited only within the supporting material (reference 100) from the main references list and instead include the reference information within the file in which it’s cited.</w:t>
       </w:r>
+      <w:r>
+        <w:rPr>
+          <w:sz w:val="24"/>
+          <w:szCs w:val="24"/>
+          <w:highlight w:val="yellow"/>
+        </w:rPr>
+        <w:t xml:space="preserve"> </w:t>
+      </w:r>
+      <w:r>
+        <w:rPr>
+          <w:sz w:val="24"/>
+          <w:szCs w:val="24"/>
+          <w:highlight w:val="yellow"/>
+        </w:rPr>
+        <w:t>JEFF</w:t>
+      </w:r>
+      <w:r>
+        <w:rPr>
+          <w:sz w:val="24"/>
+          <w:szCs w:val="24"/>
+        </w:rPr>
+        <w:t xml:space="preserve"> </w:t>
+      </w:r>
+      <w:r>
+        <w:rPr>
+          <w:sz w:val="24"/>
+          <w:szCs w:val="24"/>
+          <w:highlight w:val="yellow"/>
+        </w:rPr>
+        <w:t xml:space="preserve">/ References removed </w:t>
+      </w:r>
+      <w:proofErr w:type="gramStart"/>
+      <w:r>
+        <w:rPr>
+          <w:sz w:val="24"/>
+          <w:szCs w:val="24"/>
+          <w:highlight w:val="yellow"/>
+        </w:rPr>
+        <w:t>from .bib</w:t>
+      </w:r>
+      <w:proofErr w:type="gramEnd"/>
+      <w:r>
+        <w:rPr>
+          <w:sz w:val="24"/>
+          <w:szCs w:val="24"/>
+          <w:highlight w:val="yellow"/>
+        </w:rPr>
+        <w:t xml:space="preserve"> and placed precariously at the end of the S1_Text.tex file.</w:t>
+      </w:r>
     </w:p>
     <w:p>
       <w:pPr>
@@ -1436,71 +1827,136 @@
         <w:rPr>
           <w:rFonts w:ascii="Arial" w:hAnsi="Arial" w:cs="Arial"/>
         </w:rPr>
-        <w:t xml:space="preserve">We noticed that you used the phrase “data not shown” </w:t>
-      </w:r>
-      <w:r>
-        <w:rPr>
-          <w:rFonts w:ascii="Arial" w:hAnsi="Arial" w:cs="Arial"/>
-        </w:rPr>
-        <w:t>1 time</w:t>
-      </w:r>
-      <w:r>
-        <w:rPr>
-          <w:rFonts w:ascii="Arial" w:hAnsi="Arial" w:cs="Arial"/>
-        </w:rPr>
-        <w:t xml:space="preserve"> in the manuscript. According to our policy on data availability, PLOS </w:t>
-      </w:r>
-      <w:r>
-        <w:rPr>
-          <w:rFonts w:ascii="Arial" w:hAnsi="Arial" w:cs="Arial"/>
-        </w:rPr>
-        <w:t>Computational Biology</w:t>
-      </w:r>
-      <w:r>
-        <w:rPr>
-          <w:rFonts w:ascii="Arial" w:hAnsi="Arial" w:cs="Arial"/>
-        </w:rPr>
-        <w:t xml:space="preserve"> requires that all data be either published with the manuscript or made available in a publicly accessible database. We ask that you either amend the </w:t>
-      </w:r>
-      <w:bookmarkStart w:id="0" w:name="_GoBack"/>
-      <w:bookmarkEnd w:id="0"/>
-      <w:r>
-        <w:rPr>
-          <w:rFonts w:ascii="Arial" w:hAnsi="Arial" w:cs="Arial"/>
-        </w:rPr>
-        <w:t>supplementary material to include the referenced data or remove as many of the references as possible. Our strong preference is to remove all the “data not shown” references, but if a small number need to remain, this must be satisfactorily justified. Please update this in your manuscript and/or supporting information files (including legends).</w:t>
-      </w:r>
-    </w:p>
-    <w:p>
-      <w:pPr>
-        <w:rPr>
-          <w:sz w:val="24"/>
-          <w:szCs w:val="24"/>
-        </w:rPr>
-      </w:pPr>
-      <w:r>
-        <w:rPr>
-          <w:rFonts w:ascii="Arial" w:hAnsi="Arial" w:cs="Arial"/>
-        </w:rPr>
-        <w:t xml:space="preserve">8. </w:t>
-      </w:r>
-      <w:r>
-        <w:rPr>
-          <w:rFonts w:ascii="Arial" w:hAnsi="Arial" w:cs="Arial"/>
-        </w:rPr>
-        <w:t>Please cite figures in ascending numerical order within the text.</w:t>
-      </w:r>
-      <w:r>
-        <w:rPr>
-          <w:rFonts w:ascii="Arial" w:hAnsi="Arial" w:cs="Arial"/>
-        </w:rPr>
-        <w:t xml:space="preserve"> Currently Figure 4 is cited before Figure 3.</w:t>
-      </w:r>
-      <w:r>
-        <w:rPr>
-          <w:rFonts w:ascii="Arial" w:hAnsi="Arial" w:cs="Arial"/>
-        </w:rPr>
-        <w:t xml:space="preserve"> If figures need to be renumbered, please ensure to update all in-text citations, legends and affected file names accordingly.</w:t>
+        <w:t xml:space="preserve">We noticed that you used the phrase “data not shown” 1 time in the manuscript. </w:t>
+      </w:r>
+      <w:proofErr w:type="gramStart"/>
+      <w:r>
+        <w:rPr>
+          <w:rFonts w:ascii="Arial" w:hAnsi="Arial" w:cs="Arial"/>
+        </w:rPr>
+        <w:t>According to</w:t>
+      </w:r>
+      <w:proofErr w:type="gramEnd"/>
+      <w:r>
+        <w:rPr>
+          <w:rFonts w:ascii="Arial" w:hAnsi="Arial" w:cs="Arial"/>
+        </w:rPr>
+        <w:t xml:space="preserve"> our policy on data availability, PLOS Computational Biology requires that all data be either published with the manuscript or made available in a publicly accessible database. We ask that you either amend the supplementary material to include the referenced data or remove as many of the references as possible. Our strong preference is to remove all the “data not shown” references, but if a small number need to remain, this must be satisfactorily justified. Please update this in your manuscript and/or supporting information files (including legends).</w:t>
+      </w:r>
+    </w:p>
+    <w:p>
+      <w:pPr>
+        <w:rPr>
+          <w:rFonts w:ascii="Arial" w:hAnsi="Arial" w:cs="Arial"/>
+        </w:rPr>
+      </w:pPr>
+      <w:r>
+        <w:rPr>
+          <w:rFonts w:ascii="Arial" w:hAnsi="Arial" w:cs="Arial"/>
+          <w:highlight w:val="yellow"/>
+        </w:rPr>
+        <w:t>RUSS(?)</w:t>
+      </w:r>
+      <w:r>
+        <w:rPr>
+          <w:rFonts w:ascii="Arial" w:hAnsi="Arial" w:cs="Arial"/>
+        </w:rPr>
+        <w:t xml:space="preserve"> </w:t>
+      </w:r>
+      <w:r>
+        <w:rPr>
+          <w:rFonts w:ascii="Arial" w:hAnsi="Arial" w:cs="Arial"/>
+          <w:highlight w:val="yellow"/>
+        </w:rPr>
+        <w:t>or remove?</w:t>
+      </w:r>
+      <w:r>
+        <w:rPr>
+          <w:rFonts w:ascii="Arial" w:hAnsi="Arial" w:cs="Arial"/>
+        </w:rPr>
+        <w:t xml:space="preserve"> </w:t>
+      </w:r>
+      <w:r>
+        <w:rPr>
+          <w:rFonts w:ascii="Arial" w:hAnsi="Arial" w:cs="Arial"/>
+          <w:highlight w:val="yellow"/>
+        </w:rPr>
+        <w:t>I need to evaluate this</w:t>
+      </w:r>
+      <w:r>
+        <w:rPr>
+          <w:rFonts w:ascii="Arial" w:hAnsi="Arial" w:cs="Arial"/>
+        </w:rPr>
+        <w:t xml:space="preserve"> </w:t>
+      </w:r>
+    </w:p>
+    <w:p>
+      <w:pPr>
+        <w:rPr>
+          <w:sz w:val="24"/>
+          <w:szCs w:val="24"/>
+        </w:rPr>
+      </w:pPr>
+      <w:r>
+        <w:rPr>
+          <w:rFonts w:ascii="Arial" w:hAnsi="Arial" w:cs="Arial"/>
+        </w:rPr>
+        <w:t xml:space="preserve">8. Please cite figures in ascending numerical order within the text. </w:t>
+      </w:r>
+      <w:r>
+        <w:rPr>
+          <w:rFonts w:ascii="Arial" w:hAnsi="Arial" w:cs="Arial"/>
+          <w:b/>
+        </w:rPr>
+        <w:t>Currently Figure 4 is cited before Figure 3.</w:t>
+      </w:r>
+      <w:r>
+        <w:rPr>
+          <w:rFonts w:ascii="Arial" w:hAnsi="Arial" w:cs="Arial"/>
+        </w:rPr>
+        <w:t xml:space="preserve"> If figures need to be renumbered, please ensure to update all in-text </w:t>
+      </w:r>
+      <w:r>
+        <w:rPr>
+          <w:rFonts w:ascii="Arial" w:hAnsi="Arial" w:cs="Arial"/>
+        </w:rPr>
+        <w:lastRenderedPageBreak/>
+        <w:t>citations, legends and affected file names accordingly.</w:t>
+      </w:r>
+      <w:r>
+        <w:rPr>
+          <w:rFonts w:ascii="Arial" w:hAnsi="Arial" w:cs="Arial"/>
+        </w:rPr>
+        <w:t xml:space="preserve"> </w:t>
+      </w:r>
+      <w:r>
+        <w:rPr>
+          <w:rFonts w:ascii="Arial" w:hAnsi="Arial" w:cs="Arial"/>
+          <w:highlight w:val="yellow"/>
+        </w:rPr>
+        <w:t xml:space="preserve">The YREG1 section has been moved down to fix most of the problem, but there is still one reference to 4B for the GSK3 WB, which </w:t>
+      </w:r>
+      <w:proofErr w:type="gramStart"/>
+      <w:r>
+        <w:rPr>
+          <w:rFonts w:ascii="Arial" w:hAnsi="Arial" w:cs="Arial"/>
+          <w:highlight w:val="yellow"/>
+        </w:rPr>
+        <w:t>really belongs</w:t>
+      </w:r>
+      <w:proofErr w:type="gramEnd"/>
+      <w:r>
+        <w:rPr>
+          <w:rFonts w:ascii="Arial" w:hAnsi="Arial" w:cs="Arial"/>
+          <w:highlight w:val="yellow"/>
+        </w:rPr>
+        <w:t xml:space="preserve"> closer to Fig2 and so is cited out of order. Not sure if to just try to leave it or just cite it later.</w:t>
+      </w:r>
+      <w:r>
+        <w:rPr>
+          <w:rFonts w:ascii="Arial" w:hAnsi="Arial" w:cs="Arial"/>
+        </w:rPr>
+        <w:t xml:space="preserve"> </w:t>
       </w:r>
     </w:p>
     <w:p>
@@ -1555,14 +2011,14 @@
         </w:rPr>
         <w:t>PLOS offers a figure-checking tool, PACE (</w:t>
       </w:r>
-      <w:hyperlink r:id="rId8" w:history="1">
+      <w:hyperlink r:id="rId9" w:history="1">
         <w:r>
           <w:rPr>
             <w:rStyle w:val="Hyperlink"/>
             <w:sz w:val="24"/>
             <w:szCs w:val="24"/>
           </w:rPr>
-          <w:t>http://pace.apexcovantage.com/)</w:t>
+          <w:t>http://pace.apexcovantage.com/</w:t>
         </w:r>
       </w:hyperlink>
       <w:r>
@@ -1615,7 +2071,6 @@
           <w:szCs w:val="24"/>
           <w:lang w:val="en-US"/>
         </w:rPr>
-        <w:lastRenderedPageBreak/>
         <w:t xml:space="preserve">PACE is a digital diagnostic and conversion tool for figure files. </w:t>
       </w:r>
       <w:r>
@@ -1659,6 +2114,21 @@
           <w:szCs w:val="24"/>
         </w:rPr>
       </w:pPr>
+      <w:bookmarkStart w:id="0" w:name="_GoBack"/>
+      <w:bookmarkEnd w:id="0"/>
+      <w:r>
+        <w:rPr>
+          <w:rFonts w:ascii="Arial" w:hAnsi="Arial" w:cs="Arial"/>
+          <w:highlight w:val="yellow"/>
+        </w:rPr>
+        <w:t>Files processed with PACE and just need to be pushed</w:t>
+      </w:r>
+      <w:r>
+        <w:rPr>
+          <w:rFonts w:ascii="Arial" w:hAnsi="Arial" w:cs="Arial"/>
+        </w:rPr>
+        <w:t xml:space="preserve"> </w:t>
+      </w:r>
     </w:p>
     <w:p>
       <w:pPr>
@@ -1736,7 +2206,7 @@
         </w:rPr>
         <w:t xml:space="preserve"> Image in GIMP) and re-upload. Make sure to save your TIF files with LZW Compression turned on (</w:t>
       </w:r>
-      <w:hyperlink r:id="rId9" w:anchor="lzw" w:tgtFrame="_blank" w:history="1">
+      <w:hyperlink r:id="rId10" w:anchor="lzw" w:tgtFrame="_blank" w:history="1">
         <w:r>
           <w:rPr>
             <w:rStyle w:val="Hyperlink"/>
@@ -1888,7 +2358,112 @@
           <w:szCs w:val="18"/>
           <w:shd w:val="clear" w:color="auto" w:fill="FFFFFF"/>
         </w:rPr>
-        <w:t xml:space="preserve">. If the Width is over 190.5mm, type 190.5 in the Width box (19.05cm is our maximum allowable width for figures) and hit </w:t>
+        <w:t>. If the Width is over 190.5mm, type 190.5 in the Width box (19.05cm is our maximum allowable width for figures) and hit Tab. The new Height of the figure will appear, scaled proportionately to the change in Width.</w:t>
+      </w:r>
+      <w:r>
+        <w:rPr>
+          <w:rFonts w:ascii="Arial" w:hAnsi="Arial" w:cs="Arial"/>
+          <w:color w:val="000000"/>
+          <w:sz w:val="18"/>
+          <w:szCs w:val="18"/>
+        </w:rPr>
+        <w:br/>
+      </w:r>
+      <w:r>
+        <w:rPr>
+          <w:rFonts w:ascii="Arial" w:hAnsi="Arial" w:cs="Arial"/>
+          <w:color w:val="000000"/>
+          <w:sz w:val="18"/>
+          <w:szCs w:val="18"/>
+        </w:rPr>
+        <w:br/>
+      </w:r>
+      <w:r>
+        <w:rPr>
+          <w:rFonts w:ascii="Arial" w:hAnsi="Arial" w:cs="Arial"/>
+          <w:color w:val="000000"/>
+          <w:sz w:val="18"/>
+          <w:szCs w:val="18"/>
+          <w:shd w:val="clear" w:color="auto" w:fill="FFFFFF"/>
+        </w:rPr>
+        <w:t>-Figures 1-6 are low resolution, and we cannot accept your Figures as is. Please note that this problem will not be detected or corrected by the PACE tool. Please carefully review the PLoS Figure Guidelines and provide Figure files that were originally created at 300 pixels/inch (dpi) and at least 6.68cm wide, but less than 19.05cm and under 22.225cm tall (excluding white space around your artwork). This will not be fixed by simply increasing the resolution of your Figures.</w:t>
+      </w:r>
+      <w:r>
+        <w:rPr>
+          <w:rStyle w:val="apple-converted-space"/>
+          <w:rFonts w:ascii="Arial" w:hAnsi="Arial" w:cs="Arial"/>
+          <w:color w:val="000000"/>
+          <w:sz w:val="18"/>
+          <w:szCs w:val="18"/>
+          <w:shd w:val="clear" w:color="auto" w:fill="FFFFFF"/>
+        </w:rPr>
+        <w:t> </w:t>
+      </w:r>
+      <w:r>
+        <w:rPr>
+          <w:rFonts w:ascii="Arial" w:hAnsi="Arial" w:cs="Arial"/>
+          <w:color w:val="000000"/>
+          <w:sz w:val="18"/>
+          <w:szCs w:val="18"/>
+        </w:rPr>
+        <w:br/>
+      </w:r>
+      <w:r>
+        <w:rPr>
+          <w:rFonts w:ascii="Arial" w:hAnsi="Arial" w:cs="Arial"/>
+          <w:color w:val="000000"/>
+          <w:sz w:val="18"/>
+          <w:szCs w:val="18"/>
+        </w:rPr>
+        <w:br/>
+      </w:r>
+      <w:r>
+        <w:rPr>
+          <w:rFonts w:ascii="Arial" w:hAnsi="Arial" w:cs="Arial"/>
+          <w:color w:val="000000"/>
+          <w:sz w:val="18"/>
+          <w:szCs w:val="18"/>
+          <w:shd w:val="clear" w:color="auto" w:fill="FFFFFF"/>
+        </w:rPr>
+        <w:t>1) Export a PDF from PowerPoint/Word/Excel. On a Mac, click on the 'PDF' button in the printer dialog box and select 'Save as PDF'. On a PC, send the file to print and select 'Adobe PDF' or 'PDFCreator' (it's freeware) from your list of available printers.</w:t>
+      </w:r>
+      <w:r>
+        <w:rPr>
+          <w:rFonts w:ascii="Arial" w:hAnsi="Arial" w:cs="Arial"/>
+          <w:color w:val="000000"/>
+          <w:sz w:val="18"/>
+          <w:szCs w:val="18"/>
+        </w:rPr>
+        <w:br/>
+      </w:r>
+      <w:r>
+        <w:rPr>
+          <w:rFonts w:ascii="Arial" w:hAnsi="Arial" w:cs="Arial"/>
+          <w:color w:val="000000"/>
+          <w:sz w:val="18"/>
+          <w:szCs w:val="18"/>
+          <w:shd w:val="clear" w:color="auto" w:fill="FFFFFF"/>
+        </w:rPr>
+        <w:t>If you are using Adobe PDF, then go to Printer Properties, Default Settings and select Press Quality.</w:t>
+      </w:r>
+      <w:r>
+        <w:rPr>
+          <w:rFonts w:ascii="Arial" w:hAnsi="Arial" w:cs="Arial"/>
+          <w:color w:val="000000"/>
+          <w:sz w:val="18"/>
+          <w:szCs w:val="18"/>
+        </w:rPr>
+        <w:br/>
+      </w:r>
+      <w:r>
+        <w:rPr>
+          <w:rFonts w:ascii="Arial" w:hAnsi="Arial" w:cs="Arial"/>
+          <w:color w:val="000000"/>
+          <w:sz w:val="18"/>
+          <w:szCs w:val="18"/>
+          <w:shd w:val="clear" w:color="auto" w:fill="FFFFFF"/>
+        </w:rPr>
+        <w:t xml:space="preserve">If you are using PDFCreator, </w:t>
       </w:r>
       <w:proofErr w:type="gramStart"/>
       <w:r>
@@ -1899,7 +2474,7 @@
           <w:szCs w:val="18"/>
           <w:shd w:val="clear" w:color="auto" w:fill="FFFFFF"/>
         </w:rPr>
-        <w:t>Tab</w:t>
+        <w:t>Go</w:t>
       </w:r>
       <w:proofErr w:type="gramEnd"/>
       <w:r>
@@ -1910,7 +2485,7 @@
           <w:szCs w:val="18"/>
           <w:shd w:val="clear" w:color="auto" w:fill="FFFFFF"/>
         </w:rPr>
-        <w:t>. The new Height of the figure will appear, scaled proportionately to the change in Width.</w:t>
+        <w:t xml:space="preserve"> to 'Printer Properties' and then click on 'Advanced' on the bottom right. Under 'Graphic', go to 'Print Quality' and select 600dpi.</w:t>
       </w:r>
       <w:r>
         <w:rPr>
@@ -1938,18 +2513,36 @@
           <w:szCs w:val="18"/>
           <w:shd w:val="clear" w:color="auto" w:fill="FFFFFF"/>
         </w:rPr>
-        <w:t>-Figures 1-6 are low resolution, and we cannot accept your Figures as is. Please note that this problem will not be detected or corrected by the PACE tool. Please carefully review the PLoS Figure Guidelines and provide Figure files that were originally created at 300 pixels/inch (dpi) and at least 6.68cm wide, but less than 19.05cm and under 22.225cm tall (excluding white space around your artwork). This will not be fixed by simply increasing the resolution of your Figures.</w:t>
-      </w:r>
-      <w:r>
-        <w:rPr>
-          <w:rStyle w:val="apple-converted-space"/>
+        <w:t>2) PHOTOSHOP: When you open up the PDF, make sure that the 'Constrain Proportions' box is checked. Set the 'Resolution' to 300dpi (118.11 pixels/cm) and set the 'Bit Depth' to 8 bit. Use the crop tool (next to the eyedropper) to remove unnecessary white space. Go to - Image - Image Size. Make sure the 'Constrain Proportions' and 'Resample Image' boxes are checked.</w:t>
+      </w:r>
+      <w:r>
+        <w:rPr>
+          <w:rFonts w:ascii="Arial" w:hAnsi="Arial" w:cs="Arial"/>
+          <w:color w:val="000000"/>
+          <w:sz w:val="18"/>
+          <w:szCs w:val="18"/>
+        </w:rPr>
+        <w:br/>
+      </w:r>
+      <w:r>
+        <w:rPr>
+          <w:rFonts w:ascii="Arial" w:hAnsi="Arial" w:cs="Arial"/>
+          <w:color w:val="000000"/>
+          <w:sz w:val="18"/>
+          <w:szCs w:val="18"/>
+        </w:rPr>
+        <w:lastRenderedPageBreak/>
+        <w:br/>
+      </w:r>
+      <w:r>
+        <w:rPr>
           <w:rFonts w:ascii="Arial" w:hAnsi="Arial" w:cs="Arial"/>
           <w:color w:val="000000"/>
           <w:sz w:val="18"/>
           <w:szCs w:val="18"/>
           <w:shd w:val="clear" w:color="auto" w:fill="FFFFFF"/>
         </w:rPr>
-        <w:t> </w:t>
+        <w:t>To ensure that your Figures publish properly, please delete the alpha channels from each Figure file. In Photoshop, select it in the Channels Palette and click on the trash can icon. When you save the TIFFs make sure that the 'LZW' button is checked and 'Discard Layers and Save a Copy' button is checked.</w:t>
       </w:r>
       <w:r>
         <w:rPr>
@@ -1977,9 +2570,26 @@
           <w:szCs w:val="18"/>
           <w:shd w:val="clear" w:color="auto" w:fill="FFFFFF"/>
         </w:rPr>
-        <w:t>1) Export a PDF from PowerPoint/Word/Excel. On a Mac, click on the 'PDF' button in the printer dialog box and select 'Save as PDF'. On a PC, send the file to print and select 'Adobe PDF' or 'PDFCreator' (</w:t>
-      </w:r>
-      <w:proofErr w:type="gramStart"/>
+        <w:t>3) GIMP: When you open up the PDF, set the resolution to 300. Use the crop tool (next to the eyedropper) to remove unnecessary white space. Go to 'Image' - 'Scale Image'. Make sure the chain link icon is joined together. Then change the size of your figure according to the pixel specifications mentioned in step 2) above. To ensure that your Figures publish properly, please delete the alpha channels from each Figure file. In GIMP, go to Layers - Transparency - Remove Alpha Channel. When you are done, 'SAVE AS' (or Export if GIMP 2.8). Select File Type - 1st TIFF option. Make sure to use LZW compression.</w:t>
+      </w:r>
+      <w:r>
+        <w:rPr>
+          <w:rFonts w:ascii="Arial" w:hAnsi="Arial" w:cs="Arial"/>
+          <w:color w:val="000000"/>
+          <w:sz w:val="18"/>
+          <w:szCs w:val="18"/>
+        </w:rPr>
+        <w:br/>
+      </w:r>
+      <w:r>
+        <w:rPr>
+          <w:rFonts w:ascii="Arial" w:hAnsi="Arial" w:cs="Arial"/>
+          <w:color w:val="000000"/>
+          <w:sz w:val="18"/>
+          <w:szCs w:val="18"/>
+        </w:rPr>
+        <w:br/>
+      </w:r>
       <w:r>
         <w:rPr>
           <w:rFonts w:ascii="Arial" w:hAnsi="Arial" w:cs="Arial"/>
@@ -1988,9 +2598,26 @@
           <w:szCs w:val="18"/>
           <w:shd w:val="clear" w:color="auto" w:fill="FFFFFF"/>
         </w:rPr>
-        <w:t>it's</w:t>
-      </w:r>
-      <w:proofErr w:type="gramEnd"/>
+        <w:t>4) Print out your figures on a desktop printer. Text and graphics should appear clear and crisp with no pixelated or blurred edges.</w:t>
+      </w:r>
+      <w:r>
+        <w:rPr>
+          <w:rFonts w:ascii="Arial" w:hAnsi="Arial" w:cs="Arial"/>
+          <w:color w:val="000000"/>
+          <w:sz w:val="18"/>
+          <w:szCs w:val="18"/>
+        </w:rPr>
+        <w:br/>
+      </w:r>
+      <w:r>
+        <w:rPr>
+          <w:rFonts w:ascii="Arial" w:hAnsi="Arial" w:cs="Arial"/>
+          <w:color w:val="000000"/>
+          <w:sz w:val="18"/>
+          <w:szCs w:val="18"/>
+        </w:rPr>
+        <w:br/>
+      </w:r>
       <w:r>
         <w:rPr>
           <w:rFonts w:ascii="Arial" w:hAnsi="Arial" w:cs="Arial"/>
@@ -1999,7 +2626,7 @@
           <w:szCs w:val="18"/>
           <w:shd w:val="clear" w:color="auto" w:fill="FFFFFF"/>
         </w:rPr>
-        <w:t xml:space="preserve"> freeware) from your list of available printers.</w:t>
+        <w:t>5) If the resulting figures are still blurry, then your original source images are too low of a resolution. Please increase the resolution of your original source images, and repeat this process.</w:t>
       </w:r>
       <w:r>
         <w:rPr>
@@ -2016,195 +2643,17 @@
           <w:color w:val="000000"/>
           <w:sz w:val="18"/>
           <w:szCs w:val="18"/>
+        </w:rPr>
+        <w:br/>
+      </w:r>
+      <w:r>
+        <w:rPr>
+          <w:rFonts w:ascii="Arial" w:hAnsi="Arial" w:cs="Arial"/>
+          <w:color w:val="000000"/>
+          <w:sz w:val="18"/>
+          <w:szCs w:val="18"/>
           <w:shd w:val="clear" w:color="auto" w:fill="FFFFFF"/>
         </w:rPr>
-        <w:t>If you are using Adobe PDF, then go to Printer Properties, Default Settings and select Press Quality.</w:t>
-      </w:r>
-      <w:r>
-        <w:rPr>
-          <w:rFonts w:ascii="Arial" w:hAnsi="Arial" w:cs="Arial"/>
-          <w:color w:val="000000"/>
-          <w:sz w:val="18"/>
-          <w:szCs w:val="18"/>
-        </w:rPr>
-        <w:br/>
-      </w:r>
-      <w:r>
-        <w:rPr>
-          <w:rFonts w:ascii="Arial" w:hAnsi="Arial" w:cs="Arial"/>
-          <w:color w:val="000000"/>
-          <w:sz w:val="18"/>
-          <w:szCs w:val="18"/>
-          <w:shd w:val="clear" w:color="auto" w:fill="FFFFFF"/>
-        </w:rPr>
-        <w:t>If you are using PDFCreator, Go to 'Printer Properties' and then click on 'Advanced' on the bottom right. Under 'Graphic', go to 'Print Quality' and select 600dpi.</w:t>
-      </w:r>
-      <w:r>
-        <w:rPr>
-          <w:rFonts w:ascii="Arial" w:hAnsi="Arial" w:cs="Arial"/>
-          <w:color w:val="000000"/>
-          <w:sz w:val="18"/>
-          <w:szCs w:val="18"/>
-        </w:rPr>
-        <w:br/>
-      </w:r>
-      <w:r>
-        <w:rPr>
-          <w:rFonts w:ascii="Arial" w:hAnsi="Arial" w:cs="Arial"/>
-          <w:color w:val="000000"/>
-          <w:sz w:val="18"/>
-          <w:szCs w:val="18"/>
-        </w:rPr>
-        <w:br/>
-      </w:r>
-      <w:r>
-        <w:rPr>
-          <w:rFonts w:ascii="Arial" w:hAnsi="Arial" w:cs="Arial"/>
-          <w:color w:val="000000"/>
-          <w:sz w:val="18"/>
-          <w:szCs w:val="18"/>
-          <w:shd w:val="clear" w:color="auto" w:fill="FFFFFF"/>
-        </w:rPr>
-        <w:t>2) PHOTOSHOP: When you open up the PDF, make sure that the 'Constrain Proportions' box is checked. Set the 'Resolution' to 300dpi (118.11 pixels/cm) and set the 'Bit Depth' to 8 bit. Use the crop tool (next to the eyedropper) to remove unnecessary white space. Go to - Image - Image Size. Make sure the 'Constrain Proportions' and 'Resample Image' boxes are checked.</w:t>
-      </w:r>
-      <w:r>
-        <w:rPr>
-          <w:rFonts w:ascii="Arial" w:hAnsi="Arial" w:cs="Arial"/>
-          <w:color w:val="000000"/>
-          <w:sz w:val="18"/>
-          <w:szCs w:val="18"/>
-        </w:rPr>
-        <w:br/>
-      </w:r>
-      <w:r>
-        <w:rPr>
-          <w:rFonts w:ascii="Arial" w:hAnsi="Arial" w:cs="Arial"/>
-          <w:color w:val="000000"/>
-          <w:sz w:val="18"/>
-          <w:szCs w:val="18"/>
-        </w:rPr>
-        <w:br/>
-      </w:r>
-      <w:r>
-        <w:rPr>
-          <w:rFonts w:ascii="Arial" w:hAnsi="Arial" w:cs="Arial"/>
-          <w:color w:val="000000"/>
-          <w:sz w:val="18"/>
-          <w:szCs w:val="18"/>
-          <w:shd w:val="clear" w:color="auto" w:fill="FFFFFF"/>
-        </w:rPr>
-        <w:t>To ensure that your Figures publish properly, please delete the alpha channels from each Figure file. In Photoshop, select it in the Channels Palette and click on the trash can icon. When you save the TIFFs make sure that the 'LZW' button is checked and 'Discard Layers and Save a Copy' button is checked.</w:t>
-      </w:r>
-      <w:r>
-        <w:rPr>
-          <w:rFonts w:ascii="Arial" w:hAnsi="Arial" w:cs="Arial"/>
-          <w:color w:val="000000"/>
-          <w:sz w:val="18"/>
-          <w:szCs w:val="18"/>
-        </w:rPr>
-        <w:br/>
-      </w:r>
-      <w:r>
-        <w:rPr>
-          <w:rFonts w:ascii="Arial" w:hAnsi="Arial" w:cs="Arial"/>
-          <w:color w:val="000000"/>
-          <w:sz w:val="18"/>
-          <w:szCs w:val="18"/>
-        </w:rPr>
-        <w:br/>
-      </w:r>
-      <w:r>
-        <w:rPr>
-          <w:rFonts w:ascii="Arial" w:hAnsi="Arial" w:cs="Arial"/>
-          <w:color w:val="000000"/>
-          <w:sz w:val="18"/>
-          <w:szCs w:val="18"/>
-          <w:shd w:val="clear" w:color="auto" w:fill="FFFFFF"/>
-        </w:rPr>
-        <w:t>3) GIMP: When you open up the PDF, set the resolution to 300. Use the crop tool (next to the eyedropper) to remove unnecessary white space. Go to 'Image' - 'Scale Image'. Make sure the chain link icon is joined together. Then change the size of your figure according to the pixel specifications mentioned in step 2) above. To ensure that your Figures publish properly, please delete the alpha channels from each Figure file. In GIMP, go to Layers - Transparency - Remove Alpha Channel. When you are done, 'SAVE AS' (or Export if GIMP 2.8). Select File Type - 1st TIFF option. Make sure to use LZW compression.</w:t>
-      </w:r>
-      <w:r>
-        <w:rPr>
-          <w:rFonts w:ascii="Arial" w:hAnsi="Arial" w:cs="Arial"/>
-          <w:color w:val="000000"/>
-          <w:sz w:val="18"/>
-          <w:szCs w:val="18"/>
-        </w:rPr>
-        <w:br/>
-      </w:r>
-      <w:r>
-        <w:rPr>
-          <w:rFonts w:ascii="Arial" w:hAnsi="Arial" w:cs="Arial"/>
-          <w:color w:val="000000"/>
-          <w:sz w:val="18"/>
-          <w:szCs w:val="18"/>
-        </w:rPr>
-        <w:br/>
-      </w:r>
-      <w:r>
-        <w:rPr>
-          <w:rFonts w:ascii="Arial" w:hAnsi="Arial" w:cs="Arial"/>
-          <w:color w:val="000000"/>
-          <w:sz w:val="18"/>
-          <w:szCs w:val="18"/>
-          <w:shd w:val="clear" w:color="auto" w:fill="FFFFFF"/>
-        </w:rPr>
-        <w:t>4) Print out your figures on a desktop printer. Text and graphics should appear clear and crisp with no pixelated or blurred edges.</w:t>
-      </w:r>
-      <w:r>
-        <w:rPr>
-          <w:rFonts w:ascii="Arial" w:hAnsi="Arial" w:cs="Arial"/>
-          <w:color w:val="000000"/>
-          <w:sz w:val="18"/>
-          <w:szCs w:val="18"/>
-        </w:rPr>
-        <w:br/>
-      </w:r>
-      <w:r>
-        <w:rPr>
-          <w:rFonts w:ascii="Arial" w:hAnsi="Arial" w:cs="Arial"/>
-          <w:color w:val="000000"/>
-          <w:sz w:val="18"/>
-          <w:szCs w:val="18"/>
-        </w:rPr>
-        <w:br/>
-      </w:r>
-      <w:r>
-        <w:rPr>
-          <w:rFonts w:ascii="Arial" w:hAnsi="Arial" w:cs="Arial"/>
-          <w:color w:val="000000"/>
-          <w:sz w:val="18"/>
-          <w:szCs w:val="18"/>
-          <w:shd w:val="clear" w:color="auto" w:fill="FFFFFF"/>
-        </w:rPr>
-        <w:t>5) If the resulting figures are still blurry, then your original source images are too low of a resolution. Please increase the resolution of your original source images, and repeat this process.</w:t>
-      </w:r>
-      <w:r>
-        <w:rPr>
-          <w:rFonts w:ascii="Arial" w:hAnsi="Arial" w:cs="Arial"/>
-          <w:color w:val="000000"/>
-          <w:sz w:val="18"/>
-          <w:szCs w:val="18"/>
-        </w:rPr>
-        <w:br/>
-      </w:r>
-      <w:r>
-        <w:rPr>
-          <w:rFonts w:ascii="Arial" w:hAnsi="Arial" w:cs="Arial"/>
-          <w:color w:val="000000"/>
-          <w:sz w:val="18"/>
-          <w:szCs w:val="18"/>
-        </w:rPr>
-        <w:br/>
-      </w:r>
-      <w:r>
-        <w:rPr>
-          <w:rFonts w:ascii="Arial" w:hAnsi="Arial" w:cs="Arial"/>
-          <w:color w:val="000000"/>
-          <w:sz w:val="18"/>
-          <w:szCs w:val="18"/>
-          <w:shd w:val="clear" w:color="auto" w:fill="FFFFFF"/>
-        </w:rPr>
         <w:t>-Figure 1 currently exceeds the maximum acceptable file size for figures (10 MB). Please modify your figure so that the file size is 10 MB or lower.</w:t>
       </w:r>
     </w:p>
@@ -2220,7 +2669,6 @@
           <w:sz w:val="24"/>
           <w:szCs w:val="24"/>
         </w:rPr>
-        <w:lastRenderedPageBreak/>
         <w:t xml:space="preserve">You </w:t>
       </w:r>
       <w:r>
@@ -2258,8 +2706,8 @@
 </file>
 
 <file path=word/numbering.xml><?xml version="1.0" encoding="utf-8"?>
-<w:numbering xmlns:wpc="http://schemas.microsoft.com/office/word/2010/wordprocessingCanvas" xmlns:mc="http://schemas.openxmlformats.org/markup-compatibility/2006" xmlns:o="urn:schemas-microsoft-com:office:office" xmlns:r="http://schemas.openxmlformats.org/officeDocument/2006/relationships" xmlns:m="http://schemas.openxmlformats.org/officeDocument/2006/math" xmlns:v="urn:schemas-microsoft-com:vml" xmlns:wp14="http://schemas.microsoft.com/office/word/2010/wordprocessingDrawing" xmlns:wp="http://schemas.openxmlformats.org/drawingml/2006/wordprocessingDrawing" xmlns:w10="urn:schemas-microsoft-com:office:word" xmlns:w="http://schemas.openxmlformats.org/wordprocessingml/2006/main" xmlns:w14="http://schemas.microsoft.com/office/word/2010/wordml" xmlns:w15="http://schemas.microsoft.com/office/word/2012/wordml" xmlns:wpg="http://schemas.microsoft.com/office/word/2010/wordprocessingGroup" xmlns:wpi="http://schemas.microsoft.com/office/word/2010/wordprocessingInk" xmlns:wne="http://schemas.microsoft.com/office/word/2006/wordml" xmlns:wps="http://schemas.microsoft.com/office/word/2010/wordprocessingShape" mc:Ignorable="w14 w15 wp14">
-  <w:abstractNum w:abstractNumId="0" w15:restartNumberingAfterBreak="0">
+<w:numbering xmlns:wpc="http://schemas.microsoft.com/office/word/2010/wordprocessingCanvas" xmlns:mo="http://schemas.microsoft.com/office/mac/office/2008/main" xmlns:mc="http://schemas.openxmlformats.org/markup-compatibility/2006" xmlns:mv="urn:schemas-microsoft-com:mac:vml" xmlns:o="urn:schemas-microsoft-com:office:office" xmlns:r="http://schemas.openxmlformats.org/officeDocument/2006/relationships" xmlns:m="http://schemas.openxmlformats.org/officeDocument/2006/math" xmlns:v="urn:schemas-microsoft-com:vml" xmlns:wp14="http://schemas.microsoft.com/office/word/2010/wordprocessingDrawing" xmlns:wp="http://schemas.openxmlformats.org/drawingml/2006/wordprocessingDrawing" xmlns:w10="urn:schemas-microsoft-com:office:word" xmlns:w="http://schemas.openxmlformats.org/wordprocessingml/2006/main" xmlns:w14="http://schemas.microsoft.com/office/word/2010/wordml" xmlns:w15="http://schemas.microsoft.com/office/word/2012/wordml" xmlns:wpg="http://schemas.microsoft.com/office/word/2010/wordprocessingGroup" xmlns:wpi="http://schemas.microsoft.com/office/word/2010/wordprocessingInk" xmlns:wne="http://schemas.microsoft.com/office/word/2006/wordml" xmlns:wps="http://schemas.microsoft.com/office/word/2010/wordprocessingShape" mc:Ignorable="w14 w15 wp14">
+  <w:abstractNum w:abstractNumId="0">
     <w:nsid w:val="21C9429E"/>
     <w:multiLevelType w:val="hybridMultilevel"/>
     <w:tmpl w:val="F67460F6"/>
@@ -2391,7 +2839,7 @@
     </w:rPrDefault>
     <w:pPrDefault/>
   </w:docDefaults>
-  <w:latentStyles w:defLockedState="0" w:defUIPriority="99" w:defSemiHidden="0" w:defUnhideWhenUsed="0" w:defQFormat="0" w:count="371">
+  <w:latentStyles w:defLockedState="0" w:defUIPriority="99" w:defSemiHidden="0" w:defUnhideWhenUsed="0" w:defQFormat="0" w:count="382">
     <w:lsdException w:name="Normal" w:uiPriority="0" w:qFormat="1"/>
     <w:lsdException w:name="heading 1" w:uiPriority="9" w:qFormat="1"/>
     <w:lsdException w:name="heading 2" w:semiHidden="1" w:uiPriority="9" w:unhideWhenUsed="1" w:qFormat="1"/>
@@ -2763,6 +3211,8 @@
     <w:lsdException w:name="List Table 5 Dark Accent 6" w:uiPriority="50"/>
     <w:lsdException w:name="List Table 6 Colorful Accent 6" w:uiPriority="51"/>
     <w:lsdException w:name="List Table 7 Colorful Accent 6" w:uiPriority="52"/>
+    <w:lsdException w:name="Mention" w:semiHidden="1" w:unhideWhenUsed="1"/>
+    <w:lsdException w:name="Smart Hyperlink" w:semiHidden="1" w:unhideWhenUsed="1"/>
   </w:latentStyles>
   <w:style w:type="paragraph" w:default="1" w:styleId="Normal">
     <w:name w:val="Normal"/>
@@ -2964,6 +3414,18 @@
     <w:name w:val="apple-converted-space"/>
     <w:basedOn w:val="DefaultParagraphFont"/>
     <w:rsid w:val="00AA7E57"/>
+  </w:style>
+  <w:style w:type="character" w:styleId="FollowedHyperlink">
+    <w:name w:val="FollowedHyperlink"/>
+    <w:basedOn w:val="DefaultParagraphFont"/>
+    <w:uiPriority w:val="99"/>
+    <w:semiHidden/>
+    <w:unhideWhenUsed/>
+    <w:rsid w:val="00463E7E"/>
+    <w:rPr>
+      <w:color w:val="954F72" w:themeColor="followedHyperlink"/>
+      <w:u w:val="single"/>
+    </w:rPr>
   </w:style>
 </w:styles>
 </file>

</xml_diff>